<commit_message>
Preenchimento demais casos de uso e atualiações nas modelagens
</commit_message>
<xml_diff>
--- a/Documentos/DGTEC_ADS_5S_2016_v2.0.docx
+++ b/Documentos/DGTEC_ADS_5S_2016_v2.0.docx
@@ -4868,8 +4868,6 @@
               </w:rPr>
               <w:t>2.7.    Segurança da Informação</w:t>
             </w:r>
-            <w:bookmarkStart w:id="0" w:name="_GoBack"/>
-            <w:bookmarkEnd w:id="0"/>
             <w:r>
               <w:rPr>
                 <w:rFonts w:ascii="Arial" w:hAnsi="Arial" w:cs="Arial"/>
@@ -6850,8 +6848,8 @@
         </w:p>
       </w:sdtContent>
     </w:sdt>
-    <w:bookmarkStart w:id="1" w:name="h.gjdgxs" w:colFirst="0" w:colLast="0" w:displacedByCustomXml="prev"/>
-    <w:bookmarkEnd w:id="1" w:displacedByCustomXml="prev"/>
+    <w:bookmarkStart w:id="0" w:name="h.gjdgxs" w:colFirst="0" w:colLast="0" w:displacedByCustomXml="prev"/>
+    <w:bookmarkEnd w:id="0" w:displacedByCustomXml="prev"/>
     <w:p>
       <w:pPr>
         <w:pStyle w:val="Heading1"/>
@@ -6861,7 +6859,7 @@
         </w:numPr>
         <w:spacing w:after="0" w:line="480" w:lineRule="auto"/>
       </w:pPr>
-      <w:bookmarkStart w:id="2" w:name="_Toc465013757"/>
+      <w:bookmarkStart w:id="1" w:name="_Toc465013757"/>
       <w:r>
         <w:rPr>
           <w:sz w:val="28"/>
@@ -6870,7 +6868,7 @@
         <w:lastRenderedPageBreak/>
         <w:t>INTRODUÇÃO</w:t>
       </w:r>
-      <w:bookmarkEnd w:id="2"/>
+      <w:bookmarkEnd w:id="1"/>
     </w:p>
     <w:p>
       <w:pPr>
@@ -7006,165 +7004,165 @@
         <w:pStyle w:val="Heading1"/>
         <w:spacing w:after="0" w:line="480" w:lineRule="auto"/>
       </w:pPr>
-      <w:bookmarkStart w:id="3" w:name="h.30j0zll" w:colFirst="0" w:colLast="0"/>
+      <w:bookmarkStart w:id="2" w:name="h.30j0zll" w:colFirst="0" w:colLast="0"/>
+      <w:bookmarkEnd w:id="2"/>
+    </w:p>
+    <w:p>
+      <w:pPr>
+        <w:rPr>
+          <w:rFonts w:ascii="Arial" w:hAnsi="Arial" w:cs="Arial"/>
+        </w:rPr>
+      </w:pPr>
+    </w:p>
+    <w:p>
+      <w:pPr>
+        <w:rPr>
+          <w:rFonts w:ascii="Arial" w:hAnsi="Arial" w:cs="Arial"/>
+        </w:rPr>
+      </w:pPr>
+    </w:p>
+    <w:p>
+      <w:pPr>
+        <w:rPr>
+          <w:rFonts w:ascii="Arial" w:hAnsi="Arial" w:cs="Arial"/>
+        </w:rPr>
+      </w:pPr>
+    </w:p>
+    <w:p>
+      <w:pPr>
+        <w:rPr>
+          <w:rFonts w:ascii="Arial" w:hAnsi="Arial" w:cs="Arial"/>
+        </w:rPr>
+      </w:pPr>
+    </w:p>
+    <w:p>
+      <w:pPr>
+        <w:rPr>
+          <w:rFonts w:ascii="Arial" w:hAnsi="Arial" w:cs="Arial"/>
+        </w:rPr>
+      </w:pPr>
+    </w:p>
+    <w:p>
+      <w:pPr>
+        <w:rPr>
+          <w:rFonts w:ascii="Arial" w:hAnsi="Arial" w:cs="Arial"/>
+        </w:rPr>
+      </w:pPr>
+    </w:p>
+    <w:p>
+      <w:pPr>
+        <w:rPr>
+          <w:rFonts w:ascii="Arial" w:hAnsi="Arial" w:cs="Arial"/>
+        </w:rPr>
+      </w:pPr>
+    </w:p>
+    <w:p>
+      <w:pPr>
+        <w:rPr>
+          <w:rFonts w:ascii="Arial" w:hAnsi="Arial" w:cs="Arial"/>
+        </w:rPr>
+      </w:pPr>
+    </w:p>
+    <w:p>
+      <w:pPr>
+        <w:rPr>
+          <w:rFonts w:ascii="Arial" w:hAnsi="Arial" w:cs="Arial"/>
+        </w:rPr>
+      </w:pPr>
+    </w:p>
+    <w:p>
+      <w:pPr>
+        <w:rPr>
+          <w:rFonts w:ascii="Arial" w:hAnsi="Arial" w:cs="Arial"/>
+        </w:rPr>
+      </w:pPr>
+    </w:p>
+    <w:p>
+      <w:pPr>
+        <w:rPr>
+          <w:rFonts w:ascii="Arial" w:hAnsi="Arial" w:cs="Arial"/>
+        </w:rPr>
+      </w:pPr>
+    </w:p>
+    <w:p>
+      <w:pPr>
+        <w:rPr>
+          <w:rFonts w:ascii="Arial" w:hAnsi="Arial" w:cs="Arial"/>
+        </w:rPr>
+      </w:pPr>
+    </w:p>
+    <w:p>
+      <w:pPr>
+        <w:rPr>
+          <w:rFonts w:ascii="Arial" w:hAnsi="Arial" w:cs="Arial"/>
+        </w:rPr>
+      </w:pPr>
+    </w:p>
+    <w:p>
+      <w:pPr>
+        <w:rPr>
+          <w:rFonts w:ascii="Arial" w:hAnsi="Arial" w:cs="Arial"/>
+        </w:rPr>
+      </w:pPr>
+    </w:p>
+    <w:p>
+      <w:pPr>
+        <w:rPr>
+          <w:rFonts w:ascii="Arial" w:hAnsi="Arial" w:cs="Arial"/>
+        </w:rPr>
+      </w:pPr>
+    </w:p>
+    <w:p>
+      <w:pPr>
+        <w:rPr>
+          <w:rFonts w:ascii="Arial" w:hAnsi="Arial" w:cs="Arial"/>
+        </w:rPr>
+      </w:pPr>
+    </w:p>
+    <w:p>
+      <w:pPr>
+        <w:rPr>
+          <w:rFonts w:ascii="Arial" w:hAnsi="Arial" w:cs="Arial"/>
+        </w:rPr>
+      </w:pPr>
+    </w:p>
+    <w:p>
+      <w:pPr>
+        <w:rPr>
+          <w:rFonts w:ascii="Arial" w:hAnsi="Arial" w:cs="Arial"/>
+        </w:rPr>
+      </w:pPr>
+    </w:p>
+    <w:p>
+      <w:pPr>
+        <w:jc w:val="both"/>
+        <w:rPr>
+          <w:rFonts w:ascii="Arial" w:hAnsi="Arial" w:cs="Arial"/>
+        </w:rPr>
+      </w:pPr>
+    </w:p>
+    <w:p>
+      <w:pPr>
+        <w:rPr>
+          <w:rFonts w:ascii="Arial" w:hAnsi="Arial" w:cs="Arial"/>
+        </w:rPr>
+      </w:pPr>
+    </w:p>
+    <w:p>
+      <w:pPr>
+        <w:rPr>
+          <w:rFonts w:ascii="Arial" w:hAnsi="Arial" w:cs="Arial"/>
+        </w:rPr>
+      </w:pPr>
+    </w:p>
+    <w:p>
+      <w:pPr>
+        <w:rPr>
+          <w:rFonts w:ascii="Arial" w:hAnsi="Arial" w:cs="Arial"/>
+        </w:rPr>
+      </w:pPr>
+      <w:bookmarkStart w:id="3" w:name="h.tyjcwt" w:colFirst="0" w:colLast="0"/>
       <w:bookmarkEnd w:id="3"/>
-    </w:p>
-    <w:p>
-      <w:pPr>
-        <w:rPr>
-          <w:rFonts w:ascii="Arial" w:hAnsi="Arial" w:cs="Arial"/>
-        </w:rPr>
-      </w:pPr>
-    </w:p>
-    <w:p>
-      <w:pPr>
-        <w:rPr>
-          <w:rFonts w:ascii="Arial" w:hAnsi="Arial" w:cs="Arial"/>
-        </w:rPr>
-      </w:pPr>
-    </w:p>
-    <w:p>
-      <w:pPr>
-        <w:rPr>
-          <w:rFonts w:ascii="Arial" w:hAnsi="Arial" w:cs="Arial"/>
-        </w:rPr>
-      </w:pPr>
-    </w:p>
-    <w:p>
-      <w:pPr>
-        <w:rPr>
-          <w:rFonts w:ascii="Arial" w:hAnsi="Arial" w:cs="Arial"/>
-        </w:rPr>
-      </w:pPr>
-    </w:p>
-    <w:p>
-      <w:pPr>
-        <w:rPr>
-          <w:rFonts w:ascii="Arial" w:hAnsi="Arial" w:cs="Arial"/>
-        </w:rPr>
-      </w:pPr>
-    </w:p>
-    <w:p>
-      <w:pPr>
-        <w:rPr>
-          <w:rFonts w:ascii="Arial" w:hAnsi="Arial" w:cs="Arial"/>
-        </w:rPr>
-      </w:pPr>
-    </w:p>
-    <w:p>
-      <w:pPr>
-        <w:rPr>
-          <w:rFonts w:ascii="Arial" w:hAnsi="Arial" w:cs="Arial"/>
-        </w:rPr>
-      </w:pPr>
-    </w:p>
-    <w:p>
-      <w:pPr>
-        <w:rPr>
-          <w:rFonts w:ascii="Arial" w:hAnsi="Arial" w:cs="Arial"/>
-        </w:rPr>
-      </w:pPr>
-    </w:p>
-    <w:p>
-      <w:pPr>
-        <w:rPr>
-          <w:rFonts w:ascii="Arial" w:hAnsi="Arial" w:cs="Arial"/>
-        </w:rPr>
-      </w:pPr>
-    </w:p>
-    <w:p>
-      <w:pPr>
-        <w:rPr>
-          <w:rFonts w:ascii="Arial" w:hAnsi="Arial" w:cs="Arial"/>
-        </w:rPr>
-      </w:pPr>
-    </w:p>
-    <w:p>
-      <w:pPr>
-        <w:rPr>
-          <w:rFonts w:ascii="Arial" w:hAnsi="Arial" w:cs="Arial"/>
-        </w:rPr>
-      </w:pPr>
-    </w:p>
-    <w:p>
-      <w:pPr>
-        <w:rPr>
-          <w:rFonts w:ascii="Arial" w:hAnsi="Arial" w:cs="Arial"/>
-        </w:rPr>
-      </w:pPr>
-    </w:p>
-    <w:p>
-      <w:pPr>
-        <w:rPr>
-          <w:rFonts w:ascii="Arial" w:hAnsi="Arial" w:cs="Arial"/>
-        </w:rPr>
-      </w:pPr>
-    </w:p>
-    <w:p>
-      <w:pPr>
-        <w:rPr>
-          <w:rFonts w:ascii="Arial" w:hAnsi="Arial" w:cs="Arial"/>
-        </w:rPr>
-      </w:pPr>
-    </w:p>
-    <w:p>
-      <w:pPr>
-        <w:rPr>
-          <w:rFonts w:ascii="Arial" w:hAnsi="Arial" w:cs="Arial"/>
-        </w:rPr>
-      </w:pPr>
-    </w:p>
-    <w:p>
-      <w:pPr>
-        <w:rPr>
-          <w:rFonts w:ascii="Arial" w:hAnsi="Arial" w:cs="Arial"/>
-        </w:rPr>
-      </w:pPr>
-    </w:p>
-    <w:p>
-      <w:pPr>
-        <w:rPr>
-          <w:rFonts w:ascii="Arial" w:hAnsi="Arial" w:cs="Arial"/>
-        </w:rPr>
-      </w:pPr>
-    </w:p>
-    <w:p>
-      <w:pPr>
-        <w:rPr>
-          <w:rFonts w:ascii="Arial" w:hAnsi="Arial" w:cs="Arial"/>
-        </w:rPr>
-      </w:pPr>
-    </w:p>
-    <w:p>
-      <w:pPr>
-        <w:jc w:val="both"/>
-        <w:rPr>
-          <w:rFonts w:ascii="Arial" w:hAnsi="Arial" w:cs="Arial"/>
-        </w:rPr>
-      </w:pPr>
-    </w:p>
-    <w:p>
-      <w:pPr>
-        <w:rPr>
-          <w:rFonts w:ascii="Arial" w:hAnsi="Arial" w:cs="Arial"/>
-        </w:rPr>
-      </w:pPr>
-    </w:p>
-    <w:p>
-      <w:pPr>
-        <w:rPr>
-          <w:rFonts w:ascii="Arial" w:hAnsi="Arial" w:cs="Arial"/>
-        </w:rPr>
-      </w:pPr>
-    </w:p>
-    <w:p>
-      <w:pPr>
-        <w:rPr>
-          <w:rFonts w:ascii="Arial" w:hAnsi="Arial" w:cs="Arial"/>
-        </w:rPr>
-      </w:pPr>
-      <w:bookmarkStart w:id="4" w:name="h.tyjcwt" w:colFirst="0" w:colLast="0"/>
-      <w:bookmarkEnd w:id="4"/>
     </w:p>
     <w:p>
       <w:pPr>
@@ -7179,7 +7177,7 @@
           <w:b w:val="0"/>
         </w:rPr>
       </w:pPr>
-      <w:bookmarkStart w:id="5" w:name="_Toc465013758"/>
+      <w:bookmarkStart w:id="4" w:name="_Toc465013758"/>
       <w:r>
         <w:rPr>
           <w:sz w:val="28"/>
@@ -7188,7 +7186,7 @@
         <w:lastRenderedPageBreak/>
         <w:t>DESENVOLVIMENTO</w:t>
       </w:r>
-      <w:bookmarkEnd w:id="5"/>
+      <w:bookmarkEnd w:id="4"/>
     </w:p>
     <w:p>
       <w:pPr>
@@ -7204,9 +7202,9 @@
           <w:szCs w:val="26"/>
         </w:rPr>
       </w:pPr>
-      <w:bookmarkStart w:id="6" w:name="h.3dy6vkm" w:colFirst="0" w:colLast="0"/>
-      <w:bookmarkStart w:id="7" w:name="_Toc465013759"/>
-      <w:bookmarkEnd w:id="6"/>
+      <w:bookmarkStart w:id="5" w:name="h.3dy6vkm" w:colFirst="0" w:colLast="0"/>
+      <w:bookmarkStart w:id="6" w:name="_Toc465013759"/>
+      <w:bookmarkEnd w:id="5"/>
       <w:r>
         <w:rPr>
           <w:i w:val="0"/>
@@ -7215,7 +7213,7 @@
         </w:rPr>
         <w:t>Metas do projeto</w:t>
       </w:r>
-      <w:bookmarkEnd w:id="7"/>
+      <w:bookmarkEnd w:id="6"/>
     </w:p>
     <w:p>
       <w:pPr>
@@ -7232,10 +7230,10 @@
           <w:szCs w:val="24"/>
         </w:rPr>
       </w:pPr>
-      <w:bookmarkStart w:id="8" w:name="h.1t3h5sf" w:colFirst="0" w:colLast="0"/>
-      <w:bookmarkStart w:id="9" w:name="_Toc451712305"/>
-      <w:bookmarkStart w:id="10" w:name="_Toc465013760"/>
-      <w:bookmarkEnd w:id="8"/>
+      <w:bookmarkStart w:id="7" w:name="h.1t3h5sf" w:colFirst="0" w:colLast="0"/>
+      <w:bookmarkStart w:id="8" w:name="_Toc451712305"/>
+      <w:bookmarkStart w:id="9" w:name="_Toc465013760"/>
+      <w:bookmarkEnd w:id="7"/>
       <w:r>
         <w:rPr>
           <w:sz w:val="24"/>
@@ -7243,8 +7241,8 @@
         </w:rPr>
         <w:t>Escopo do Trabalho</w:t>
       </w:r>
+      <w:bookmarkEnd w:id="8"/>
       <w:bookmarkEnd w:id="9"/>
-      <w:bookmarkEnd w:id="10"/>
     </w:p>
     <w:p>
       <w:pPr>
@@ -7509,7 +7507,7 @@
           <w:szCs w:val="26"/>
         </w:rPr>
       </w:pPr>
-      <w:bookmarkStart w:id="11" w:name="_Toc465013761"/>
+      <w:bookmarkStart w:id="10" w:name="_Toc465013761"/>
       <w:r>
         <w:rPr>
           <w:i w:val="0"/>
@@ -7519,7 +7517,7 @@
         <w:lastRenderedPageBreak/>
         <w:t>Processo de Desenvolvimento de Software</w:t>
       </w:r>
-      <w:bookmarkEnd w:id="11"/>
+      <w:bookmarkEnd w:id="10"/>
     </w:p>
     <w:p>
       <w:pPr>
@@ -7817,7 +7815,7 @@
           <w:szCs w:val="26"/>
         </w:rPr>
       </w:pPr>
-      <w:bookmarkStart w:id="12" w:name="_Toc465013762"/>
+      <w:bookmarkStart w:id="11" w:name="_Toc465013762"/>
       <w:r>
         <w:rPr>
           <w:i w:val="0"/>
@@ -7834,7 +7832,7 @@
         </w:rPr>
         <w:t xml:space="preserve"> (Qualidade de Software)</w:t>
       </w:r>
-      <w:bookmarkEnd w:id="12"/>
+      <w:bookmarkEnd w:id="11"/>
       <w:r>
         <w:rPr>
           <w:i w:val="0"/>
@@ -8108,7 +8106,7 @@
           <w:b w:val="0"/>
         </w:rPr>
       </w:pPr>
-      <w:bookmarkStart w:id="13" w:name="_Toc465013763"/>
+      <w:bookmarkStart w:id="12" w:name="_Toc465013763"/>
       <w:r>
         <w:t>2.4</w:t>
       </w:r>
@@ -8121,7 +8119,7 @@
       <w:r>
         <w:t>Padrões de Projeto</w:t>
       </w:r>
-      <w:bookmarkEnd w:id="13"/>
+      <w:bookmarkEnd w:id="12"/>
     </w:p>
     <w:p>
       <w:pPr>
@@ -8428,7 +8426,7 @@
       <w:pPr>
         <w:pStyle w:val="Heading3"/>
       </w:pPr>
-      <w:bookmarkStart w:id="14" w:name="_Toc465013764"/>
+      <w:bookmarkStart w:id="13" w:name="_Toc465013764"/>
       <w:r>
         <w:lastRenderedPageBreak/>
         <w:t>2.5</w:t>
@@ -8445,7 +8443,7 @@
       <w:r>
         <w:t>Protótipo das telas</w:t>
       </w:r>
-      <w:bookmarkEnd w:id="14"/>
+      <w:bookmarkEnd w:id="13"/>
     </w:p>
     <w:p>
       <w:pPr>
@@ -9008,7 +9006,7 @@
       <w:pPr>
         <w:pStyle w:val="Heading3"/>
       </w:pPr>
-      <w:bookmarkStart w:id="15" w:name="_Toc465013765"/>
+      <w:bookmarkStart w:id="14" w:name="_Toc465013765"/>
       <w:r>
         <w:lastRenderedPageBreak/>
         <w:t>2.6</w:t>
@@ -9025,7 +9023,7 @@
       <w:r>
         <w:t>Arquitetura</w:t>
       </w:r>
-      <w:bookmarkEnd w:id="15"/>
+      <w:bookmarkEnd w:id="14"/>
     </w:p>
     <w:p>
       <w:pPr>
@@ -9115,7 +9113,7 @@
           <w:sz w:val="22"/>
         </w:rPr>
       </w:pPr>
-      <w:bookmarkStart w:id="16" w:name="_Toc431144134"/>
+      <w:bookmarkStart w:id="15" w:name="_Toc431144134"/>
       <w:r>
         <w:rPr>
           <w:color w:val="auto"/>
@@ -9137,7 +9135,7 @@
         </w:rPr>
         <w:t xml:space="preserve"> - Arquitetura de Software</w:t>
       </w:r>
-      <w:bookmarkEnd w:id="16"/>
+      <w:bookmarkEnd w:id="15"/>
       <w:r>
         <w:rPr>
           <w:color w:val="auto"/>
@@ -9297,7 +9295,7 @@
       <w:pPr>
         <w:pStyle w:val="Heading3"/>
       </w:pPr>
-      <w:bookmarkStart w:id="17" w:name="_Toc465013766"/>
+      <w:bookmarkStart w:id="16" w:name="_Toc465013766"/>
       <w:r>
         <w:lastRenderedPageBreak/>
         <w:t>2.7</w:t>
@@ -9314,7 +9312,7 @@
       <w:r>
         <w:t>Segurança da Informação</w:t>
       </w:r>
-      <w:bookmarkEnd w:id="17"/>
+      <w:bookmarkEnd w:id="16"/>
     </w:p>
     <w:p/>
     <w:p>
@@ -9434,7 +9432,7 @@
       <w:pPr>
         <w:pStyle w:val="Heading3"/>
       </w:pPr>
-      <w:bookmarkStart w:id="18" w:name="_Toc465013767"/>
+      <w:bookmarkStart w:id="17" w:name="_Toc465013767"/>
       <w:r>
         <w:lastRenderedPageBreak/>
         <w:t>2.7</w:t>
@@ -9451,7 +9449,7 @@
       <w:r>
         <w:t>Desempenho da Aplicação</w:t>
       </w:r>
-      <w:bookmarkEnd w:id="18"/>
+      <w:bookmarkEnd w:id="17"/>
     </w:p>
     <w:p/>
     <w:p/>
@@ -9643,7 +9641,7 @@
       <w:pPr>
         <w:pStyle w:val="Heading3"/>
       </w:pPr>
-      <w:bookmarkStart w:id="19" w:name="_Toc465013768"/>
+      <w:bookmarkStart w:id="18" w:name="_Toc465013768"/>
       <w:r>
         <w:t>2.</w:t>
       </w:r>
@@ -9662,7 +9660,7 @@
       <w:r>
         <w:t>Cronograma</w:t>
       </w:r>
-      <w:bookmarkEnd w:id="19"/>
+      <w:bookmarkEnd w:id="18"/>
     </w:p>
     <w:p>
       <w:pPr>
@@ -9841,9 +9839,9 @@
           <w:szCs w:val="28"/>
         </w:rPr>
       </w:pPr>
-      <w:bookmarkStart w:id="20" w:name="h.17dp8vu" w:colFirst="0" w:colLast="0"/>
-      <w:bookmarkStart w:id="21" w:name="_Toc465013769"/>
-      <w:bookmarkEnd w:id="20"/>
+      <w:bookmarkStart w:id="19" w:name="h.17dp8vu" w:colFirst="0" w:colLast="0"/>
+      <w:bookmarkStart w:id="20" w:name="_Toc465013769"/>
+      <w:bookmarkEnd w:id="19"/>
       <w:r>
         <w:rPr>
           <w:sz w:val="28"/>
@@ -9852,7 +9850,7 @@
         <w:lastRenderedPageBreak/>
         <w:t>Levantamento e Análise dos Casos de Uso</w:t>
       </w:r>
-      <w:bookmarkEnd w:id="21"/>
+      <w:bookmarkEnd w:id="20"/>
     </w:p>
     <w:p>
       <w:pPr>
@@ -9863,13 +9861,13 @@
         </w:numPr>
         <w:ind w:left="0" w:firstLine="0"/>
       </w:pPr>
-      <w:bookmarkStart w:id="22" w:name="h.3rdcrjn" w:colFirst="0" w:colLast="0"/>
-      <w:bookmarkStart w:id="23" w:name="_Toc465013770"/>
+      <w:bookmarkStart w:id="21" w:name="h.3rdcrjn" w:colFirst="0" w:colLast="0"/>
+      <w:bookmarkStart w:id="22" w:name="_Toc465013770"/>
+      <w:bookmarkEnd w:id="21"/>
+      <w:r>
+        <w:t>Divisão do Trabalho</w:t>
+      </w:r>
       <w:bookmarkEnd w:id="22"/>
-      <w:r>
-        <w:t>Divisão do Trabalho</w:t>
-      </w:r>
-      <w:bookmarkEnd w:id="23"/>
     </w:p>
     <w:p>
       <w:pPr>
@@ -10097,7 +10095,7 @@
                 <w:sz w:val="20"/>
                 <w:szCs w:val="20"/>
               </w:rPr>
-              <w:t>Selecionar temporada</w:t>
+              <w:t>Cadastrar Novas Temporadas</w:t>
             </w:r>
           </w:p>
         </w:tc>
@@ -10563,12 +10561,12 @@
         </w:numPr>
         <w:ind w:left="0" w:firstLine="0"/>
       </w:pPr>
-      <w:bookmarkStart w:id="24" w:name="_Toc465013771"/>
+      <w:bookmarkStart w:id="23" w:name="_Toc465013771"/>
       <w:r>
         <w:lastRenderedPageBreak/>
         <w:t>Diagrama de Casos de Uso</w:t>
       </w:r>
-      <w:bookmarkEnd w:id="24"/>
+      <w:bookmarkEnd w:id="23"/>
     </w:p>
     <w:p/>
     <w:p/>
@@ -10583,9 +10581,9 @@
         </w:rPr>
         <w:drawing>
           <wp:inline distT="0" distB="0" distL="0" distR="0">
-            <wp:extent cx="5603240" cy="4051300"/>
+            <wp:extent cx="5146040" cy="4146550"/>
             <wp:effectExtent l="0" t="0" r="0" b="6350"/>
-            <wp:docPr id="32" name="Picture 32"/>
+            <wp:docPr id="47" name="Picture 47"/>
             <wp:cNvGraphicFramePr>
               <a:graphicFrameLocks xmlns:a="http://schemas.openxmlformats.org/drawingml/2006/main" noChangeAspect="1"/>
             </wp:cNvGraphicFramePr>
@@ -10593,7 +10591,7 @@
               <a:graphicData uri="http://schemas.openxmlformats.org/drawingml/2006/picture">
                 <pic:pic xmlns:pic="http://schemas.openxmlformats.org/drawingml/2006/picture">
                   <pic:nvPicPr>
-                    <pic:cNvPr id="0" name="Picture 11"/>
+                    <pic:cNvPr id="0" name="Picture 21"/>
                     <pic:cNvPicPr>
                       <a:picLocks noChangeAspect="1" noChangeArrowheads="1"/>
                     </pic:cNvPicPr>
@@ -10614,7 +10612,7 @@
                   <pic:spPr bwMode="auto">
                     <a:xfrm>
                       <a:off x="0" y="0"/>
-                      <a:ext cx="5603240" cy="4051300"/>
+                      <a:ext cx="5146040" cy="4146550"/>
                     </a:xfrm>
                     <a:prstGeom prst="rect">
                       <a:avLst/>
@@ -10630,6 +10628,9 @@
           </wp:inline>
         </w:drawing>
       </w:r>
+      <w:r>
+        <w:br/>
+      </w:r>
     </w:p>
     <w:p>
       <w:pPr>
@@ -10696,13 +10697,6 @@
     </w:p>
     <w:p>
       <w:pPr>
-        <w:rPr>
-          <w:rFonts w:ascii="Arial" w:hAnsi="Arial" w:cs="Arial"/>
-        </w:rPr>
-      </w:pPr>
-    </w:p>
-    <w:p>
-      <w:pPr>
         <w:pStyle w:val="Heading3"/>
         <w:numPr>
           <w:ilvl w:val="1"/>
@@ -10710,14 +10704,14 @@
         </w:numPr>
         <w:ind w:left="0" w:firstLine="0"/>
       </w:pPr>
-      <w:bookmarkStart w:id="25" w:name="h.26in1rg" w:colFirst="0" w:colLast="0"/>
-      <w:bookmarkStart w:id="26" w:name="_Toc465013772"/>
-      <w:bookmarkEnd w:id="25"/>
+      <w:bookmarkStart w:id="24" w:name="h.26in1rg" w:colFirst="0" w:colLast="0"/>
+      <w:bookmarkStart w:id="25" w:name="_Toc465013772"/>
+      <w:bookmarkEnd w:id="24"/>
       <w:r>
         <w:lastRenderedPageBreak/>
         <w:t>Especificação dos Casos de Uso (BUCs)</w:t>
       </w:r>
-      <w:bookmarkEnd w:id="26"/>
+      <w:bookmarkEnd w:id="25"/>
     </w:p>
     <w:p>
       <w:pPr>
@@ -10829,9 +10823,9 @@
                 <w:b/>
               </w:rPr>
             </w:pPr>
-            <w:bookmarkStart w:id="27" w:name="_Toc472744026"/>
-            <w:bookmarkStart w:id="28" w:name="_Toc425054505"/>
-            <w:bookmarkStart w:id="29" w:name="_Toc423410239"/>
+            <w:bookmarkStart w:id="26" w:name="_Toc472744026"/>
+            <w:bookmarkStart w:id="27" w:name="_Toc425054505"/>
+            <w:bookmarkStart w:id="28" w:name="_Toc423410239"/>
             <w:r>
               <w:rPr>
                 <w:rFonts w:ascii="Arial" w:hAnsi="Arial" w:cs="Arial"/>
@@ -11169,8 +11163,8 @@
           <w:szCs w:val="24"/>
         </w:rPr>
       </w:pPr>
-      <w:bookmarkStart w:id="30" w:name="_Toc451698622"/>
-      <w:bookmarkStart w:id="31" w:name="_Toc451712312"/>
+      <w:bookmarkStart w:id="29" w:name="_Toc451698622"/>
+      <w:bookmarkStart w:id="30" w:name="_Toc451712312"/>
       <w:r>
         <w:rPr>
           <w:sz w:val="24"/>
@@ -11178,7 +11172,7 @@
         </w:rPr>
         <w:t>Descrição</w:t>
       </w:r>
-      <w:bookmarkEnd w:id="27"/>
+      <w:bookmarkEnd w:id="26"/>
       <w:r>
         <w:rPr>
           <w:sz w:val="24"/>
@@ -11194,8 +11188,8 @@
         </w:rPr>
         <w:t xml:space="preserve"> </w:t>
       </w:r>
+      <w:bookmarkEnd w:id="29"/>
       <w:bookmarkEnd w:id="30"/>
-      <w:bookmarkEnd w:id="31"/>
       <w:r>
         <w:rPr>
           <w:b w:val="0"/>
@@ -11214,11 +11208,11 @@
           <w:szCs w:val="24"/>
         </w:rPr>
       </w:pPr>
-      <w:bookmarkStart w:id="32" w:name="_Toc472744027"/>
-      <w:bookmarkStart w:id="33" w:name="_Toc451698623"/>
-      <w:bookmarkStart w:id="34" w:name="_Toc451712313"/>
-      <w:bookmarkStart w:id="35" w:name="_Toc425054512"/>
-      <w:bookmarkStart w:id="36" w:name="_Toc423410253"/>
+      <w:bookmarkStart w:id="31" w:name="_Toc472744027"/>
+      <w:bookmarkStart w:id="32" w:name="_Toc451698623"/>
+      <w:bookmarkStart w:id="33" w:name="_Toc451712313"/>
+      <w:bookmarkStart w:id="34" w:name="_Toc425054512"/>
+      <w:bookmarkStart w:id="35" w:name="_Toc423410253"/>
       <w:r>
         <w:rPr>
           <w:sz w:val="24"/>
@@ -11226,7 +11220,7 @@
         </w:rPr>
         <w:t>Atores</w:t>
       </w:r>
-      <w:bookmarkEnd w:id="32"/>
+      <w:bookmarkEnd w:id="31"/>
       <w:r>
         <w:rPr>
           <w:sz w:val="24"/>
@@ -11234,8 +11228,8 @@
         </w:rPr>
         <w:t xml:space="preserve">: </w:t>
       </w:r>
+      <w:bookmarkEnd w:id="32"/>
       <w:bookmarkEnd w:id="33"/>
-      <w:bookmarkEnd w:id="34"/>
       <w:r>
         <w:rPr>
           <w:b w:val="0"/>
@@ -11253,9 +11247,9 @@
           <w:szCs w:val="24"/>
         </w:rPr>
       </w:pPr>
-      <w:bookmarkStart w:id="37" w:name="_Toc472744028"/>
-      <w:bookmarkStart w:id="38" w:name="_Toc451698624"/>
-      <w:bookmarkStart w:id="39" w:name="_Toc451712314"/>
+      <w:bookmarkStart w:id="36" w:name="_Toc472744028"/>
+      <w:bookmarkStart w:id="37" w:name="_Toc451698624"/>
+      <w:bookmarkStart w:id="38" w:name="_Toc451712314"/>
       <w:r>
         <w:rPr>
           <w:sz w:val="24"/>
@@ -11263,11 +11257,11 @@
         </w:rPr>
         <w:t>Pré-Condições</w:t>
       </w:r>
+      <w:bookmarkEnd w:id="34"/>
       <w:bookmarkEnd w:id="35"/>
       <w:bookmarkEnd w:id="36"/>
       <w:bookmarkEnd w:id="37"/>
       <w:bookmarkEnd w:id="38"/>
-      <w:bookmarkEnd w:id="39"/>
     </w:p>
     <w:p>
       <w:pPr>
@@ -11299,9 +11293,9 @@
           <w:szCs w:val="24"/>
         </w:rPr>
       </w:pPr>
-      <w:bookmarkStart w:id="40" w:name="_Toc472744029"/>
-      <w:bookmarkStart w:id="41" w:name="_Toc451698625"/>
-      <w:bookmarkStart w:id="42" w:name="_Toc451712315"/>
+      <w:bookmarkStart w:id="39" w:name="_Toc472744029"/>
+      <w:bookmarkStart w:id="40" w:name="_Toc451698625"/>
+      <w:bookmarkStart w:id="41" w:name="_Toc451712315"/>
       <w:r>
         <w:rPr>
           <w:sz w:val="24"/>
@@ -11309,9 +11303,9 @@
         </w:rPr>
         <w:t>Pós-Condições</w:t>
       </w:r>
+      <w:bookmarkEnd w:id="39"/>
       <w:bookmarkEnd w:id="40"/>
       <w:bookmarkEnd w:id="41"/>
-      <w:bookmarkEnd w:id="42"/>
     </w:p>
     <w:p>
       <w:pPr>
@@ -11355,11 +11349,11 @@
         </w:rPr>
         <w:t>.</w:t>
       </w:r>
-      <w:bookmarkStart w:id="43" w:name="_Toc472744032"/>
-      <w:bookmarkStart w:id="44" w:name="_Toc425054507"/>
-      <w:bookmarkStart w:id="45" w:name="_Toc423410241"/>
+      <w:bookmarkStart w:id="42" w:name="_Toc472744032"/>
+      <w:bookmarkStart w:id="43" w:name="_Toc425054507"/>
+      <w:bookmarkStart w:id="44" w:name="_Toc423410241"/>
+      <w:bookmarkEnd w:id="27"/>
       <w:bookmarkEnd w:id="28"/>
-      <w:bookmarkEnd w:id="29"/>
       <w:r>
         <w:rPr>
           <w:rFonts w:cs="Arial"/>
@@ -11767,9 +11761,9 @@
           </w:p>
         </w:tc>
       </w:tr>
+      <w:bookmarkEnd w:id="42"/>
       <w:bookmarkEnd w:id="43"/>
       <w:bookmarkEnd w:id="44"/>
-      <w:bookmarkEnd w:id="45"/>
     </w:tbl>
     <w:p>
       <w:pPr>
@@ -12071,8 +12065,8 @@
           <w:rFonts w:ascii="Arial" w:hAnsi="Arial" w:cs="Arial"/>
         </w:rPr>
       </w:pPr>
-      <w:bookmarkStart w:id="46" w:name="h.lnxbz9" w:colFirst="0" w:colLast="0"/>
-      <w:bookmarkEnd w:id="46"/>
+      <w:bookmarkStart w:id="45" w:name="h.lnxbz9" w:colFirst="0" w:colLast="0"/>
+      <w:bookmarkEnd w:id="45"/>
       <w:r>
         <w:rPr>
           <w:rFonts w:ascii="Arial" w:hAnsi="Arial" w:cs="Arial"/>
@@ -12312,7 +12306,7 @@
           <w:b/>
           <w:lang w:val="es-PE"/>
         </w:rPr>
-        <w:t>-</w:t>
+        <w:t xml:space="preserve"> –</w:t>
       </w:r>
       <w:r>
         <w:t xml:space="preserve"> </w:t>
@@ -12323,7 +12317,23 @@
           <w:b/>
           <w:lang w:val="es-PE"/>
         </w:rPr>
-        <w:t>Selecionar temporada</w:t>
+        <w:t>Cadastrar Novas</w:t>
+      </w:r>
+      <w:r>
+        <w:rPr>
+          <w:rFonts w:ascii="Arial" w:hAnsi="Arial" w:cs="Arial"/>
+          <w:b/>
+          <w:lang w:val="es-PE"/>
+        </w:rPr>
+        <w:t xml:space="preserve"> temporada</w:t>
+      </w:r>
+      <w:r>
+        <w:rPr>
+          <w:rFonts w:ascii="Arial" w:hAnsi="Arial" w:cs="Arial"/>
+          <w:b/>
+          <w:lang w:val="es-PE"/>
+        </w:rPr>
+        <w:t>s</w:t>
       </w:r>
       <w:r>
         <w:rPr>
@@ -12719,9 +12729,26 @@
             <w:r>
               <w:rPr>
                 <w:rFonts w:ascii="Arial" w:hAnsi="Arial" w:cs="Arial"/>
+                <w:b/>
                 <w:lang w:val="es-PE"/>
               </w:rPr>
-              <w:t>Selecionar temporada</w:t>
+              <w:t>Cadastrar Novas</w:t>
+            </w:r>
+            <w:r>
+              <w:rPr>
+                <w:rFonts w:ascii="Arial" w:hAnsi="Arial" w:cs="Arial"/>
+                <w:b/>
+                <w:lang w:val="es-PE"/>
+              </w:rPr>
+              <w:t xml:space="preserve"> temporada</w:t>
+            </w:r>
+            <w:r>
+              <w:rPr>
+                <w:rFonts w:ascii="Arial" w:hAnsi="Arial" w:cs="Arial"/>
+                <w:b/>
+                <w:lang w:val="es-PE"/>
+              </w:rPr>
+              <w:t>s</w:t>
             </w:r>
           </w:p>
         </w:tc>
@@ -12757,7 +12784,71 @@
           <w:sz w:val="24"/>
           <w:szCs w:val="24"/>
         </w:rPr>
-        <w:t>usuários acessem temporadas em andamento compartilhadas por outros usuários.</w:t>
+        <w:t xml:space="preserve">usuários </w:t>
+      </w:r>
+      <w:r>
+        <w:rPr>
+          <w:b w:val="0"/>
+          <w:sz w:val="24"/>
+          <w:szCs w:val="24"/>
+        </w:rPr>
+        <w:t>cadastrem</w:t>
+      </w:r>
+      <w:r>
+        <w:rPr>
+          <w:b w:val="0"/>
+          <w:sz w:val="24"/>
+          <w:szCs w:val="24"/>
+        </w:rPr>
+        <w:t xml:space="preserve"> </w:t>
+      </w:r>
+      <w:r>
+        <w:rPr>
+          <w:b w:val="0"/>
+          <w:sz w:val="24"/>
+          <w:szCs w:val="24"/>
+        </w:rPr>
+        <w:t xml:space="preserve">novas </w:t>
+      </w:r>
+      <w:r>
+        <w:rPr>
+          <w:b w:val="0"/>
+          <w:sz w:val="24"/>
+          <w:szCs w:val="24"/>
+        </w:rPr>
+        <w:t xml:space="preserve">temporadas </w:t>
+      </w:r>
+      <w:r>
+        <w:rPr>
+          <w:b w:val="0"/>
+          <w:sz w:val="24"/>
+          <w:szCs w:val="24"/>
+        </w:rPr>
+        <w:t>para compartilhar</w:t>
+      </w:r>
+      <w:r>
+        <w:rPr>
+          <w:b w:val="0"/>
+          <w:sz w:val="24"/>
+          <w:szCs w:val="24"/>
+        </w:rPr>
+        <w:t xml:space="preserve"> </w:t>
+      </w:r>
+      <w:r>
+        <w:rPr>
+          <w:b w:val="0"/>
+          <w:sz w:val="24"/>
+          <w:szCs w:val="24"/>
+        </w:rPr>
+        <w:t xml:space="preserve">com </w:t>
+      </w:r>
+      <w:r>
+        <w:rPr>
+          <w:b w:val="0"/>
+          <w:sz w:val="24"/>
+          <w:szCs w:val="24"/>
+        </w:rPr>
+        <w:t>outros usuários.</w:t>
       </w:r>
     </w:p>
     <w:p>
@@ -12828,7 +12919,23 @@
           <w:sz w:val="24"/>
           <w:szCs w:val="24"/>
         </w:rPr>
-        <w:t>usuários deverão ter autenticação do aplicativo e com temporadas previamente cadastradas e compartilhadas.</w:t>
+        <w:t>usuários deverão ter au</w:t>
+      </w:r>
+      <w:r>
+        <w:rPr>
+          <w:rFonts w:cs="Arial"/>
+          <w:sz w:val="24"/>
+          <w:szCs w:val="24"/>
+        </w:rPr>
+        <w:t>tenticação do aplicativo</w:t>
+      </w:r>
+      <w:r>
+        <w:rPr>
+          <w:rFonts w:cs="Arial"/>
+          <w:sz w:val="24"/>
+          <w:szCs w:val="24"/>
+        </w:rPr>
+        <w:t>.</w:t>
       </w:r>
     </w:p>
     <w:p>
@@ -12871,7 +12978,7 @@
           <w:sz w:val="24"/>
           <w:szCs w:val="24"/>
         </w:rPr>
-        <w:t>Entrar numa temporada na tela do aplicativo</w:t>
+        <w:t>Nova temporada criada através do aplicativo</w:t>
       </w:r>
       <w:r>
         <w:rPr>
@@ -13590,7 +13697,16 @@
                 <w:szCs w:val="24"/>
                 <w:lang w:eastAsia="pt-BR"/>
               </w:rPr>
-              <w:t xml:space="preserve"> ou não está compartilhada.</w:t>
+              <w:t xml:space="preserve"> ou não est</w:t>
+            </w:r>
+            <w:r>
+              <w:rPr>
+                <w:rFonts w:cs="Arial"/>
+                <w:color w:val="000000"/>
+                <w:szCs w:val="24"/>
+                <w:lang w:eastAsia="pt-BR"/>
+              </w:rPr>
+              <w:t>á compartilhada corretamente.</w:t>
             </w:r>
           </w:p>
         </w:tc>
@@ -13654,6 +13770,13 @@
     </w:p>
     <w:p>
       <w:pPr>
+        <w:rPr>
+          <w:rFonts w:ascii="Arial" w:hAnsi="Arial" w:cs="Arial"/>
+        </w:rPr>
+      </w:pPr>
+    </w:p>
+    <w:p>
+      <w:pPr>
         <w:pStyle w:val="ListParagraph"/>
         <w:ind w:left="0"/>
         <w:rPr>
@@ -13687,7 +13810,7 @@
           <w:b/>
           <w:lang w:val="es-PE"/>
         </w:rPr>
-        <w:t>Selecionar temporada</w:t>
+        <w:t>Cadastrar Novas Temporadas</w:t>
       </w:r>
       <w:r>
         <w:rPr>
@@ -14386,14 +14509,6 @@
         </w:rPr>
         <w:t>usuários deverão ter autenticação do aplicativo e com temporadas previamente cadastradas e compartilhadas.</w:t>
       </w:r>
-      <w:r>
-        <w:rPr>
-          <w:rFonts w:cs="Arial"/>
-          <w:sz w:val="24"/>
-          <w:szCs w:val="24"/>
-        </w:rPr>
-        <w:t>.</w:t>
-      </w:r>
     </w:p>
     <w:p>
       <w:pPr>
@@ -15293,13 +15408,6 @@
     </w:p>
     <w:p>
       <w:pPr>
-        <w:rPr>
-          <w:rFonts w:ascii="Arial" w:hAnsi="Arial" w:cs="Arial"/>
-        </w:rPr>
-      </w:pPr>
-    </w:p>
-    <w:p>
-      <w:pPr>
         <w:pStyle w:val="ListParagraph"/>
         <w:ind w:left="0"/>
         <w:rPr>
@@ -15313,6 +15421,7 @@
           <w:b/>
           <w:lang w:val="es-PE"/>
         </w:rPr>
+        <w:lastRenderedPageBreak/>
         <w:t>[BUC:C04</w:t>
       </w:r>
       <w:r>
@@ -15758,39 +15867,40 @@
           <w:sz w:val="24"/>
           <w:szCs w:val="24"/>
         </w:rPr>
-        <w:t xml:space="preserve"> Possibilita que os administradores, devidamente identificados no sistema, cadastrem clientes.</w:t>
-      </w:r>
-    </w:p>
-    <w:p>
-      <w:pPr>
-        <w:pStyle w:val="Heading2"/>
+        <w:t xml:space="preserve"> Possibilita que os </w:t>
+      </w:r>
+      <w:r>
         <w:rPr>
           <w:b w:val="0"/>
           <w:sz w:val="24"/>
           <w:szCs w:val="24"/>
         </w:rPr>
-      </w:pPr>
-      <w:r>
-        <w:rPr>
-          <w:sz w:val="24"/>
-          <w:szCs w:val="24"/>
-        </w:rPr>
-        <w:t xml:space="preserve">Atores: </w:t>
-      </w:r>
-      <w:r>
+        <w:t>usuários incluam os pontos obtidos nas partidas dos jogos para compartilhar com outros jogadores.</w:t>
+      </w:r>
+    </w:p>
+    <w:p>
+      <w:pPr>
+        <w:pStyle w:val="Heading2"/>
         <w:rPr>
           <w:b w:val="0"/>
           <w:sz w:val="24"/>
           <w:szCs w:val="24"/>
         </w:rPr>
-        <w:t>Administrador</w:t>
-      </w:r>
+      </w:pPr>
       <w:r>
         <w:rPr>
           <w:sz w:val="24"/>
           <w:szCs w:val="24"/>
         </w:rPr>
-        <w:t>.</w:t>
+        <w:t xml:space="preserve">Atores: </w:t>
+      </w:r>
+      <w:r>
+        <w:rPr>
+          <w:b w:val="0"/>
+          <w:sz w:val="24"/>
+          <w:szCs w:val="24"/>
+        </w:rPr>
+        <w:t>Usuários</w:t>
       </w:r>
     </w:p>
     <w:p>
@@ -15828,7 +15938,23 @@
           <w:sz w:val="24"/>
           <w:szCs w:val="24"/>
         </w:rPr>
-        <w:t>Qualquer um dos administradores deverão ter efetuado o seu login no sistema.</w:t>
+        <w:t xml:space="preserve">Qualquer um dos </w:t>
+      </w:r>
+      <w:r>
+        <w:rPr>
+          <w:rFonts w:cs="Arial"/>
+          <w:sz w:val="24"/>
+          <w:szCs w:val="24"/>
+        </w:rPr>
+        <w:t>usuários deverão ter autenticação do aplicativo e com temporadas previamente cadastradas e compartilhadas</w:t>
+      </w:r>
+      <w:r>
+        <w:rPr>
+          <w:rFonts w:cs="Arial"/>
+          <w:sz w:val="24"/>
+          <w:szCs w:val="24"/>
+        </w:rPr>
+        <w:t>.</w:t>
       </w:r>
     </w:p>
     <w:p>
@@ -15871,7 +15997,15 @@
           <w:sz w:val="24"/>
           <w:szCs w:val="24"/>
         </w:rPr>
-        <w:t>Ter os dados do cliente cadastrado ou alterado no banco de dados.</w:t>
+        <w:t>Ter a pontuação compartilhada para outros jogadores</w:t>
+      </w:r>
+      <w:r>
+        <w:rPr>
+          <w:rFonts w:cs="Arial"/>
+          <w:sz w:val="24"/>
+          <w:szCs w:val="24"/>
+        </w:rPr>
+        <w:t>.</w:t>
       </w:r>
       <w:r>
         <w:rPr>
@@ -16656,7 +16790,7 @@
           <w:lang w:val="es-PE"/>
         </w:rPr>
         <w:lastRenderedPageBreak/>
-        <w:t>[BUC:C04</w:t>
+        <w:t>[BUC:C05</w:t>
       </w:r>
       <w:r>
         <w:rPr>
@@ -16943,7 +17077,7 @@
               <w:rPr>
                 <w:rFonts w:ascii="Arial" w:hAnsi="Arial" w:cs="Arial"/>
               </w:rPr>
-              <w:t>C04</w:t>
+              <w:t>C05</w:t>
             </w:r>
           </w:p>
         </w:tc>
@@ -17101,39 +17235,40 @@
           <w:sz w:val="24"/>
           <w:szCs w:val="24"/>
         </w:rPr>
-        <w:t xml:space="preserve"> Possibilita que os administradores, devidamente identificados no sistema, cadastrem clientes.</w:t>
-      </w:r>
-    </w:p>
-    <w:p>
-      <w:pPr>
-        <w:pStyle w:val="Heading2"/>
+        <w:t xml:space="preserve"> Possibilita que os </w:t>
+      </w:r>
+      <w:r>
         <w:rPr>
           <w:b w:val="0"/>
           <w:sz w:val="24"/>
           <w:szCs w:val="24"/>
         </w:rPr>
-      </w:pPr>
-      <w:r>
-        <w:rPr>
-          <w:sz w:val="24"/>
-          <w:szCs w:val="24"/>
-        </w:rPr>
-        <w:t xml:space="preserve">Atores: </w:t>
-      </w:r>
-      <w:r>
+        <w:t>usuários visualizem as pontuações dos outros usuários na temporada.</w:t>
+      </w:r>
+    </w:p>
+    <w:p>
+      <w:pPr>
+        <w:pStyle w:val="Heading2"/>
         <w:rPr>
           <w:b w:val="0"/>
           <w:sz w:val="24"/>
           <w:szCs w:val="24"/>
         </w:rPr>
-        <w:t>Administrador</w:t>
-      </w:r>
+      </w:pPr>
       <w:r>
         <w:rPr>
           <w:sz w:val="24"/>
           <w:szCs w:val="24"/>
         </w:rPr>
-        <w:t>.</w:t>
+        <w:t xml:space="preserve">Atores: </w:t>
+      </w:r>
+      <w:r>
+        <w:rPr>
+          <w:b w:val="0"/>
+          <w:sz w:val="24"/>
+          <w:szCs w:val="24"/>
+        </w:rPr>
+        <w:t>Usuários</w:t>
       </w:r>
     </w:p>
     <w:p>
@@ -17171,7 +17306,23 @@
           <w:sz w:val="24"/>
           <w:szCs w:val="24"/>
         </w:rPr>
-        <w:t>Qualquer um dos administradores deverão ter efetuado o seu login no sistema.</w:t>
+        <w:t xml:space="preserve">Qualquer um dos </w:t>
+      </w:r>
+      <w:r>
+        <w:rPr>
+          <w:rFonts w:cs="Arial"/>
+          <w:sz w:val="24"/>
+          <w:szCs w:val="24"/>
+        </w:rPr>
+        <w:t>usuários deverão ter autenticação do aplicativo e com temporadas previamente cadastradas e compartilhadas</w:t>
+      </w:r>
+      <w:r>
+        <w:rPr>
+          <w:rFonts w:cs="Arial"/>
+          <w:sz w:val="24"/>
+          <w:szCs w:val="24"/>
+        </w:rPr>
+        <w:t>, bem como já ter incluído a pontuação na tela de ranking.</w:t>
       </w:r>
     </w:p>
     <w:p>
@@ -17214,7 +17365,7 @@
           <w:sz w:val="24"/>
           <w:szCs w:val="24"/>
         </w:rPr>
-        <w:t>Ter os dados do cliente cadastrado ou alterado no banco de dados.</w:t>
+        <w:t>Visualizar a pontuação na tela de ranking da temporada.</w:t>
       </w:r>
       <w:r>
         <w:rPr>
@@ -17243,8 +17394,8 @@
         <w:tblLook w:val="04A0" w:firstRow="1" w:lastRow="0" w:firstColumn="1" w:lastColumn="0" w:noHBand="0" w:noVBand="1"/>
       </w:tblPr>
       <w:tblGrid>
-        <w:gridCol w:w="728"/>
-        <w:gridCol w:w="8250"/>
+        <w:gridCol w:w="726"/>
+        <w:gridCol w:w="8252"/>
       </w:tblGrid>
       <w:tr>
         <w:trPr>
@@ -17402,7 +17553,27 @@
                 <w:sz w:val="24"/>
                 <w:szCs w:val="24"/>
               </w:rPr>
-              <w:t>Cadastros – Cadastrar Cliente;</w:t>
+              <w:t>Visualizar</w:t>
+            </w:r>
+            <w:r>
+              <w:rPr>
+                <w:rFonts w:cs="Arial"/>
+                <w:b/>
+                <w:color w:val="000000"/>
+                <w:sz w:val="24"/>
+                <w:szCs w:val="24"/>
+              </w:rPr>
+              <w:t xml:space="preserve">– </w:t>
+            </w:r>
+            <w:r>
+              <w:rPr>
+                <w:rFonts w:cs="Arial"/>
+                <w:b/>
+                <w:color w:val="000000"/>
+                <w:sz w:val="24"/>
+                <w:szCs w:val="24"/>
+              </w:rPr>
+              <w:t>Temporada Selecionada dentro do Aplicativo.</w:t>
             </w:r>
           </w:p>
         </w:tc>
@@ -17472,7 +17643,25 @@
                 <w:sz w:val="24"/>
                 <w:szCs w:val="24"/>
               </w:rPr>
-              <w:t>O sistema apresenta uma tela cadastrar um cliente:</w:t>
+              <w:t xml:space="preserve">O sistema apresenta uma tela </w:t>
+            </w:r>
+            <w:r>
+              <w:rPr>
+                <w:rFonts w:cs="Arial"/>
+                <w:color w:val="000000"/>
+                <w:sz w:val="24"/>
+                <w:szCs w:val="24"/>
+              </w:rPr>
+              <w:t>com as informações</w:t>
+            </w:r>
+            <w:r>
+              <w:rPr>
+                <w:rFonts w:cs="Arial"/>
+                <w:color w:val="000000"/>
+                <w:sz w:val="24"/>
+                <w:szCs w:val="24"/>
+              </w:rPr>
+              <w:t>:</w:t>
             </w:r>
           </w:p>
           <w:p>
@@ -17499,7 +17688,7 @@
                 <w:szCs w:val="24"/>
                 <w:lang w:eastAsia="pt-BR"/>
               </w:rPr>
-              <w:t xml:space="preserve">Usuário preenche os campos obrigatórios; </w:t>
+              <w:t>Temporada selecionada;</w:t>
             </w:r>
           </w:p>
           <w:p>
@@ -17526,34 +17715,7 @@
                 <w:szCs w:val="24"/>
                 <w:lang w:eastAsia="pt-BR"/>
               </w:rPr>
-              <w:t>Sistema valida se todos os campos obrigatórios estão preenchidos corretamente;</w:t>
-            </w:r>
-          </w:p>
-          <w:p>
-            <w:pPr>
-              <w:pStyle w:val="BodyTextIndent"/>
-              <w:numPr>
-                <w:ilvl w:val="0"/>
-                <w:numId w:val="10"/>
-              </w:numPr>
-              <w:spacing w:before="120"/>
-              <w:ind w:left="0" w:firstLine="0"/>
-              <w:textAlignment w:val="auto"/>
-              <w:rPr>
-                <w:rFonts w:cs="Arial"/>
-                <w:color w:val="000000"/>
-                <w:szCs w:val="24"/>
-                <w:lang w:eastAsia="pt-BR"/>
-              </w:rPr>
-            </w:pPr>
-            <w:r>
-              <w:rPr>
-                <w:rFonts w:cs="Arial"/>
-                <w:color w:val="000000"/>
-                <w:szCs w:val="24"/>
-                <w:lang w:eastAsia="pt-BR"/>
-              </w:rPr>
-              <w:t>Sistema executa gravação dos dados no banco de dados;</w:t>
+              <w:t>Campeonato, time e pontos obtidos e lançados previamente;</w:t>
             </w:r>
           </w:p>
         </w:tc>
@@ -17722,7 +17884,7 @@
                 <w:szCs w:val="24"/>
                 <w:lang w:eastAsia="pt-BR"/>
               </w:rPr>
-              <w:t>Sistema deverá emitir um alerta se os campos obrigatórios (com asterisco *) não estiverem preenchidos ou incorretos: endereço completo de entregas cobrança, CPF ou CNPJ, dados de pagamento, email e senha para login.</w:t>
+              <w:t>Sem restrições ou validações. O sistema irá exibir apenas a tela com as informações previamente já validadas.</w:t>
             </w:r>
           </w:p>
         </w:tc>
@@ -17800,6 +17962,27 @@
     </w:p>
     <w:p>
       <w:pPr>
+        <w:rPr>
+          <w:rFonts w:ascii="Arial" w:hAnsi="Arial" w:cs="Arial"/>
+        </w:rPr>
+      </w:pPr>
+    </w:p>
+    <w:p>
+      <w:pPr>
+        <w:rPr>
+          <w:rFonts w:ascii="Arial" w:hAnsi="Arial" w:cs="Arial"/>
+        </w:rPr>
+      </w:pPr>
+    </w:p>
+    <w:p>
+      <w:pPr>
+        <w:rPr>
+          <w:rFonts w:ascii="Arial" w:hAnsi="Arial" w:cs="Arial"/>
+        </w:rPr>
+      </w:pPr>
+    </w:p>
+    <w:p>
+      <w:pPr>
         <w:pStyle w:val="ListParagraph"/>
         <w:ind w:left="0"/>
         <w:rPr>
@@ -17814,8 +17997,10 @@
           <w:lang w:val="es-PE"/>
         </w:rPr>
         <w:lastRenderedPageBreak/>
-        <w:t>[BUC:C04</w:t>
-      </w:r>
+        <w:t>[BUC:C05</w:t>
+      </w:r>
+      <w:bookmarkStart w:id="46" w:name="_GoBack"/>
+      <w:bookmarkEnd w:id="46"/>
       <w:r>
         <w:rPr>
           <w:rFonts w:ascii="Arial" w:hAnsi="Arial" w:cs="Arial"/>
@@ -18102,26 +18287,10 @@
           <w:noProof/>
         </w:rPr>
         <w:drawing>
-          <wp:anchor distT="0" distB="0" distL="114300" distR="114300" simplePos="0" relativeHeight="251659776" behindDoc="1" locked="0" layoutInCell="1" allowOverlap="1" wp14:anchorId="793179C3" wp14:editId="7A193335">
-            <wp:simplePos x="0" y="0"/>
-            <wp:positionH relativeFrom="column">
-              <wp:posOffset>3810</wp:posOffset>
-            </wp:positionH>
-            <wp:positionV relativeFrom="paragraph">
-              <wp:posOffset>177165</wp:posOffset>
-            </wp:positionV>
-            <wp:extent cx="5612130" cy="4613910"/>
-            <wp:effectExtent l="0" t="0" r="7620" b="0"/>
-            <wp:wrapTight wrapText="bothSides">
-              <wp:wrapPolygon edited="0">
-                <wp:start x="0" y="0"/>
-                <wp:lineTo x="0" y="21493"/>
-                <wp:lineTo x="21556" y="21493"/>
-                <wp:lineTo x="21556" y="0"/>
-                <wp:lineTo x="0" y="0"/>
-              </wp:wrapPolygon>
-            </wp:wrapTight>
-            <wp:docPr id="36" name="Picture 36"/>
+          <wp:inline distT="0" distB="0" distL="0" distR="0">
+            <wp:extent cx="4997450" cy="2966720"/>
+            <wp:effectExtent l="0" t="0" r="0" b="5080"/>
+            <wp:docPr id="46" name="Picture 46"/>
             <wp:cNvGraphicFramePr>
               <a:graphicFrameLocks xmlns:a="http://schemas.openxmlformats.org/drawingml/2006/main" noChangeAspect="1"/>
             </wp:cNvGraphicFramePr>
@@ -18129,8 +18298,10 @@
               <a:graphicData uri="http://schemas.openxmlformats.org/drawingml/2006/picture">
                 <pic:pic xmlns:pic="http://schemas.openxmlformats.org/drawingml/2006/picture">
                   <pic:nvPicPr>
-                    <pic:cNvPr id="36" name="SSM_Modelo_Logico_v1.0.jpg"/>
-                    <pic:cNvPicPr/>
+                    <pic:cNvPr id="0" name="Picture 20"/>
+                    <pic:cNvPicPr>
+                      <a:picLocks noChangeAspect="1" noChangeArrowheads="1"/>
+                    </pic:cNvPicPr>
                   </pic:nvPicPr>
                   <pic:blipFill>
                     <a:blip r:embed="rId27">
@@ -18140,29 +18311,28 @@
                         </a:ext>
                       </a:extLst>
                     </a:blip>
+                    <a:srcRect/>
                     <a:stretch>
                       <a:fillRect/>
                     </a:stretch>
                   </pic:blipFill>
-                  <pic:spPr>
+                  <pic:spPr bwMode="auto">
                     <a:xfrm>
                       <a:off x="0" y="0"/>
-                      <a:ext cx="5612130" cy="4613910"/>
+                      <a:ext cx="4997450" cy="2966720"/>
                     </a:xfrm>
                     <a:prstGeom prst="rect">
                       <a:avLst/>
                     </a:prstGeom>
+                    <a:noFill/>
+                    <a:ln>
+                      <a:noFill/>
+                    </a:ln>
                   </pic:spPr>
                 </pic:pic>
               </a:graphicData>
             </a:graphic>
-            <wp14:sizeRelH relativeFrom="page">
-              <wp14:pctWidth>0</wp14:pctWidth>
-            </wp14:sizeRelH>
-            <wp14:sizeRelV relativeFrom="page">
-              <wp14:pctHeight>0</wp14:pctHeight>
-            </wp14:sizeRelV>
-          </wp:anchor>
+          </wp:inline>
         </w:drawing>
       </w:r>
     </w:p>
@@ -18194,6 +18364,69 @@
         <w:rPr>
           <w:sz w:val="28"/>
           <w:szCs w:val="28"/>
+        </w:rPr>
+      </w:pPr>
+    </w:p>
+    <w:p>
+      <w:pPr>
+        <w:rPr>
+          <w:rFonts w:ascii="Arial" w:hAnsi="Arial" w:cs="Arial"/>
+        </w:rPr>
+      </w:pPr>
+    </w:p>
+    <w:p>
+      <w:pPr>
+        <w:rPr>
+          <w:rFonts w:ascii="Arial" w:hAnsi="Arial" w:cs="Arial"/>
+        </w:rPr>
+      </w:pPr>
+    </w:p>
+    <w:p>
+      <w:pPr>
+        <w:rPr>
+          <w:rFonts w:ascii="Arial" w:hAnsi="Arial" w:cs="Arial"/>
+        </w:rPr>
+      </w:pPr>
+    </w:p>
+    <w:p>
+      <w:pPr>
+        <w:rPr>
+          <w:rFonts w:ascii="Arial" w:hAnsi="Arial" w:cs="Arial"/>
+        </w:rPr>
+      </w:pPr>
+    </w:p>
+    <w:p>
+      <w:pPr>
+        <w:rPr>
+          <w:rFonts w:ascii="Arial" w:hAnsi="Arial" w:cs="Arial"/>
+        </w:rPr>
+      </w:pPr>
+    </w:p>
+    <w:p>
+      <w:pPr>
+        <w:rPr>
+          <w:rFonts w:ascii="Arial" w:hAnsi="Arial" w:cs="Arial"/>
+        </w:rPr>
+      </w:pPr>
+    </w:p>
+    <w:p>
+      <w:pPr>
+        <w:rPr>
+          <w:rFonts w:ascii="Arial" w:hAnsi="Arial" w:cs="Arial"/>
+        </w:rPr>
+      </w:pPr>
+    </w:p>
+    <w:p>
+      <w:pPr>
+        <w:rPr>
+          <w:rFonts w:ascii="Arial" w:hAnsi="Arial" w:cs="Arial"/>
+        </w:rPr>
+      </w:pPr>
+    </w:p>
+    <w:p>
+      <w:pPr>
+        <w:rPr>
+          <w:rFonts w:ascii="Arial" w:hAnsi="Arial" w:cs="Arial"/>
         </w:rPr>
       </w:pPr>
     </w:p>
@@ -26070,7 +26303,7 @@
 </file>
 
 <file path=customXml/itemProps1.xml><?xml version="1.0" encoding="utf-8"?>
-<ds:datastoreItem xmlns:ds="http://schemas.openxmlformats.org/officeDocument/2006/customXml" ds:itemID="{C1209873-7094-4B05-9F26-8BAD75DEC58A}">
+<ds:datastoreItem xmlns:ds="http://schemas.openxmlformats.org/officeDocument/2006/customXml" ds:itemID="{5A2E2202-3DED-43CB-86C2-6BD050E5FB3E}">
   <ds:schemaRefs>
     <ds:schemaRef ds:uri="http://schemas.openxmlformats.org/officeDocument/2006/bibliography"/>
   </ds:schemaRefs>

</xml_diff>